<commit_message>
EX 5 DONE + HACKTON
</commit_message>
<xml_diff>
--- a/exercises/ex5/פתרונות לחלק המעשי.docx
+++ b/exercises/ex5/פתרונות לחלק המעשי.docx
@@ -104,7 +104,7 @@
         <w:ind w:left="1440" w:hanging="1345"/>
         <w:jc w:val="center"/>
         <w:rPr>
-          <w:rFonts w:ascii="David" w:eastAsiaTheme="minorEastAsia" w:hAnsi="David" w:cs="David" w:hint="cs"/>
+          <w:rFonts w:ascii="David" w:eastAsiaTheme="minorEastAsia" w:hAnsi="David" w:cs="David"/>
           <w:i/>
           <w:sz w:val="24"/>
           <w:szCs w:val="24"/>
@@ -558,29 +558,7 @@
           <w:szCs w:val="24"/>
           <w:rtl/>
         </w:rPr>
-        <w:t xml:space="preserve">ראשית כאשר כמעט ואין רעש שגיאת האימון מתלכדת עם שגיאת </w:t>
-      </w:r>
-      <w:proofErr w:type="spellStart"/>
-      <w:r>
-        <w:rPr>
-          <w:rFonts w:ascii="David" w:eastAsiaTheme="minorEastAsia" w:hAnsi="David" w:cs="David" w:hint="cs"/>
-          <w:i/>
-          <w:sz w:val="24"/>
-          <w:szCs w:val="24"/>
-          <w:rtl/>
-        </w:rPr>
-        <w:t>הולידאטציה</w:t>
-      </w:r>
-      <w:proofErr w:type="spellEnd"/>
-      <w:r>
-        <w:rPr>
-          <w:rFonts w:ascii="David" w:eastAsiaTheme="minorEastAsia" w:hAnsi="David" w:cs="David" w:hint="cs"/>
-          <w:i/>
-          <w:sz w:val="24"/>
-          <w:szCs w:val="24"/>
-          <w:rtl/>
-        </w:rPr>
-        <w:t xml:space="preserve"> </w:t>
+        <w:t xml:space="preserve">ראשית כאשר כמעט ואין רעש שגיאת האימון מתלכדת עם שגיאת הולידאטציה </w:t>
       </w:r>
       <w:r>
         <w:rPr>
@@ -646,29 +624,7 @@
           <w:szCs w:val="24"/>
           <w:rtl/>
         </w:rPr>
-        <w:t xml:space="preserve">כמו כן, מנגנון הבקרה שלנו עובד כאשר ניתן לראות כי שגיאת </w:t>
-      </w:r>
-      <w:proofErr w:type="spellStart"/>
-      <w:r>
-        <w:rPr>
-          <w:rFonts w:ascii="David" w:eastAsiaTheme="minorEastAsia" w:hAnsi="David" w:cs="David" w:hint="cs"/>
-          <w:i/>
-          <w:sz w:val="24"/>
-          <w:szCs w:val="24"/>
-          <w:rtl/>
-        </w:rPr>
-        <w:t>הולידאציה</w:t>
-      </w:r>
-      <w:proofErr w:type="spellEnd"/>
-      <w:r>
-        <w:rPr>
-          <w:rFonts w:ascii="David" w:eastAsiaTheme="minorEastAsia" w:hAnsi="David" w:cs="David" w:hint="cs"/>
-          <w:i/>
-          <w:sz w:val="24"/>
-          <w:szCs w:val="24"/>
-          <w:rtl/>
-        </w:rPr>
-        <w:t xml:space="preserve"> גדולה לרוב משגיאת הסט האימון </w:t>
+        <w:t xml:space="preserve">כמו כן, מנגנון הבקרה שלנו עובד כאשר ניתן לראות כי שגיאת הולידאציה גדולה לרוב משגיאת הסט האימון </w:t>
       </w:r>
       <w:r>
         <w:rPr>
@@ -1107,7 +1063,23 @@
             <w:sz w:val="24"/>
             <w:szCs w:val="24"/>
           </w:rPr>
-          <m:t>λ∈[0,0.5]</m:t>
+          <m:t>λ∈[0,</m:t>
+        </m:r>
+        <m:r>
+          <w:rPr>
+            <w:rFonts w:ascii="Cambria Math" w:eastAsiaTheme="minorEastAsia" w:hAnsi="Cambria Math" w:cs="David"/>
+            <w:sz w:val="24"/>
+            <w:szCs w:val="24"/>
+          </w:rPr>
+          <m:t>1</m:t>
+        </m:r>
+        <m:r>
+          <w:rPr>
+            <w:rFonts w:ascii="Cambria Math" w:eastAsiaTheme="minorEastAsia" w:hAnsi="Cambria Math" w:cs="David"/>
+            <w:sz w:val="24"/>
+            <w:szCs w:val="24"/>
+          </w:rPr>
+          <m:t>]</m:t>
         </m:r>
       </m:oMath>
       <w:r>
@@ -1167,7 +1139,7 @@
         <w:ind w:left="720" w:hanging="625"/>
         <w:jc w:val="center"/>
         <w:rPr>
-          <w:rFonts w:ascii="David" w:eastAsiaTheme="minorEastAsia" w:hAnsi="David" w:cs="David" w:hint="cs"/>
+          <w:rFonts w:ascii="David" w:eastAsiaTheme="minorEastAsia" w:hAnsi="David" w:cs="David"/>
           <w:i/>
           <w:sz w:val="24"/>
           <w:szCs w:val="24"/>
@@ -1179,10 +1151,10 @@
           <w:noProof/>
         </w:rPr>
         <w:drawing>
-          <wp:inline distT="0" distB="0" distL="0" distR="0" wp14:anchorId="3AEC2F76" wp14:editId="4BAEF575">
-            <wp:extent cx="5405241" cy="3860800"/>
-            <wp:effectExtent l="0" t="0" r="5080" b="6350"/>
-            <wp:docPr id="22" name="Picture 22" descr="Chart, line chart&#10;&#10;Description automatically generated"/>
+          <wp:inline distT="0" distB="0" distL="0" distR="0" wp14:anchorId="61A36E53" wp14:editId="4CBDF3A9">
+            <wp:extent cx="4870450" cy="3478816"/>
+            <wp:effectExtent l="0" t="0" r="6350" b="7620"/>
+            <wp:docPr id="1" name="Picture 1" descr="Chart&#10;&#10;Description automatically generated"/>
             <wp:cNvGraphicFramePr>
               <a:graphicFrameLocks xmlns:a="http://schemas.openxmlformats.org/drawingml/2006/main" noChangeAspect="1"/>
             </wp:cNvGraphicFramePr>
@@ -1190,7 +1162,7 @@
               <a:graphicData uri="http://schemas.openxmlformats.org/drawingml/2006/picture">
                 <pic:pic xmlns:pic="http://schemas.openxmlformats.org/drawingml/2006/picture">
                   <pic:nvPicPr>
-                    <pic:cNvPr id="22" name="Picture 22" descr="Chart, line chart&#10;&#10;Description automatically generated"/>
+                    <pic:cNvPr id="1" name="Picture 1" descr="Chart&#10;&#10;Description automatically generated"/>
                     <pic:cNvPicPr>
                       <a:picLocks noChangeAspect="1" noChangeArrowheads="1"/>
                     </pic:cNvPicPr>
@@ -1211,7 +1183,7 @@
                   <pic:spPr bwMode="auto">
                     <a:xfrm>
                       <a:off x="0" y="0"/>
-                      <a:ext cx="5412907" cy="3866276"/>
+                      <a:ext cx="4877508" cy="3483857"/>
                     </a:xfrm>
                     <a:prstGeom prst="rect">
                       <a:avLst/>
@@ -1237,6 +1209,7 @@
           <w:i/>
           <w:sz w:val="24"/>
           <w:szCs w:val="24"/>
+          <w:rtl/>
         </w:rPr>
       </w:pPr>
       <w:r>
@@ -1244,10 +1217,10 @@
           <w:noProof/>
         </w:rPr>
         <w:drawing>
-          <wp:inline distT="0" distB="0" distL="0" distR="0" wp14:anchorId="3FA9AF61" wp14:editId="1648EC1C">
-            <wp:extent cx="5494143" cy="3924300"/>
+          <wp:inline distT="0" distB="0" distL="0" distR="0" wp14:anchorId="6C684BBE" wp14:editId="1E8AFCC9">
+            <wp:extent cx="4838700" cy="3456138"/>
             <wp:effectExtent l="0" t="0" r="0" b="0"/>
-            <wp:docPr id="23" name="Picture 23" descr="Chart, line chart&#10;&#10;Description automatically generated"/>
+            <wp:docPr id="2" name="Picture 2" descr="Chart, line chart&#10;&#10;Description automatically generated"/>
             <wp:cNvGraphicFramePr>
               <a:graphicFrameLocks xmlns:a="http://schemas.openxmlformats.org/drawingml/2006/main" noChangeAspect="1"/>
             </wp:cNvGraphicFramePr>
@@ -1255,7 +1228,7 @@
               <a:graphicData uri="http://schemas.openxmlformats.org/drawingml/2006/picture">
                 <pic:pic xmlns:pic="http://schemas.openxmlformats.org/drawingml/2006/picture">
                   <pic:nvPicPr>
-                    <pic:cNvPr id="23" name="Picture 23" descr="Chart, line chart&#10;&#10;Description automatically generated"/>
+                    <pic:cNvPr id="2" name="Picture 2" descr="Chart, line chart&#10;&#10;Description automatically generated"/>
                     <pic:cNvPicPr>
                       <a:picLocks noChangeAspect="1" noChangeArrowheads="1"/>
                     </pic:cNvPicPr>
@@ -1276,7 +1249,7 @@
                   <pic:spPr bwMode="auto">
                     <a:xfrm>
                       <a:off x="0" y="0"/>
-                      <a:ext cx="5499892" cy="3928406"/>
+                      <a:ext cx="4845985" cy="3461342"/>
                     </a:xfrm>
                     <a:prstGeom prst="rect">
                       <a:avLst/>
@@ -1314,7 +1287,6 @@
           <w:szCs w:val="24"/>
           <w:rtl/>
         </w:rPr>
-        <w:lastRenderedPageBreak/>
         <w:t xml:space="preserve">שוב </w:t>
       </w:r>
       <w:r>
@@ -1325,29 +1297,7 @@
           <w:szCs w:val="24"/>
           <w:rtl/>
         </w:rPr>
-        <w:t xml:space="preserve">ניתן לראות את הבדל הניכר בין השגיאות על סט האימון וסט </w:t>
-      </w:r>
-      <w:proofErr w:type="spellStart"/>
-      <w:r>
-        <w:rPr>
-          <w:rFonts w:ascii="David" w:eastAsiaTheme="minorEastAsia" w:hAnsi="David" w:cs="David" w:hint="cs"/>
-          <w:i/>
-          <w:sz w:val="24"/>
-          <w:szCs w:val="24"/>
-          <w:rtl/>
-        </w:rPr>
-        <w:t>הואלידציה</w:t>
-      </w:r>
-      <w:proofErr w:type="spellEnd"/>
-      <w:r>
-        <w:rPr>
-          <w:rFonts w:ascii="David" w:eastAsiaTheme="minorEastAsia" w:hAnsi="David" w:cs="David" w:hint="cs"/>
-          <w:i/>
-          <w:sz w:val="24"/>
-          <w:szCs w:val="24"/>
-          <w:rtl/>
-        </w:rPr>
-        <w:t>, כאשר  הפער היה מעט גדול יותר עבור השימוש ב-</w:t>
+        <w:t>ניתן לראות את הבדל הניכר בין השגיאות על סט האימון וסט הואלידציה, כאשר  הפער היה מעט גדול יותר עבור השימוש ב-</w:t>
       </w:r>
       <m:oMath>
         <m:r>
@@ -1377,7 +1327,19 @@
           <w:rtl/>
           <w:lang w:val="en-GB"/>
         </w:rPr>
-        <w:t xml:space="preserve">. כמו כן, ניתן לראות את מגמת השגיאה כמגמה שראינו בכיתה </w:t>
+        <w:t xml:space="preserve">. כמו כן, ניתן לראות את מגמת השגיאה כמגמה שראינו </w:t>
+      </w:r>
+      <w:r>
+        <w:rPr>
+          <w:rFonts w:ascii="David" w:eastAsiaTheme="minorEastAsia" w:hAnsi="David" w:cs="David" w:hint="cs"/>
+          <w:i/>
+          <w:sz w:val="24"/>
+          <w:szCs w:val="24"/>
+          <w:rtl/>
+          <w:lang w:val="en-GB"/>
+        </w:rPr>
+        <w:lastRenderedPageBreak/>
+        <w:t xml:space="preserve">בכיתה </w:t>
       </w:r>
       <w:r>
         <w:rPr>
@@ -1451,29 +1413,7 @@
           <w:szCs w:val="24"/>
           <w:rtl/>
         </w:rPr>
-        <w:t xml:space="preserve">ולכן עקומת </w:t>
-      </w:r>
-      <w:proofErr w:type="spellStart"/>
-      <w:r>
-        <w:rPr>
-          <w:rFonts w:ascii="David" w:eastAsiaTheme="minorEastAsia" w:hAnsi="David" w:cs="David" w:hint="cs"/>
-          <w:i/>
-          <w:sz w:val="24"/>
-          <w:szCs w:val="24"/>
-          <w:rtl/>
-        </w:rPr>
-        <w:t>רידג</w:t>
-      </w:r>
-      <w:proofErr w:type="spellEnd"/>
-      <w:r>
-        <w:rPr>
-          <w:rFonts w:ascii="David" w:eastAsiaTheme="minorEastAsia" w:hAnsi="David" w:cs="David" w:hint="cs"/>
-          <w:i/>
-          <w:sz w:val="24"/>
-          <w:szCs w:val="24"/>
-          <w:rtl/>
-        </w:rPr>
-        <w:t xml:space="preserve">' מעט מזכירה יותר פרבולה מאשר עקומת </w:t>
+        <w:t xml:space="preserve">ולכן עקומת רידג' מעט מזכירה יותר פרבולה מאשר עקומת </w:t>
       </w:r>
       <m:oMath>
         <m:r>
@@ -1493,29 +1433,7 @@
           <w:szCs w:val="24"/>
           <w:rtl/>
         </w:rPr>
-        <w:t xml:space="preserve"> אשר דומה יותר </w:t>
-      </w:r>
-      <w:proofErr w:type="spellStart"/>
-      <w:r>
-        <w:rPr>
-          <w:rFonts w:ascii="David" w:eastAsiaTheme="minorEastAsia" w:hAnsi="David" w:cs="David" w:hint="cs"/>
-          <w:i/>
-          <w:sz w:val="24"/>
-          <w:szCs w:val="24"/>
-          <w:rtl/>
-        </w:rPr>
-        <w:t>לפונקצית</w:t>
-      </w:r>
-      <w:proofErr w:type="spellEnd"/>
-      <w:r>
-        <w:rPr>
-          <w:rFonts w:ascii="David" w:eastAsiaTheme="minorEastAsia" w:hAnsi="David" w:cs="David" w:hint="cs"/>
-          <w:i/>
-          <w:sz w:val="24"/>
-          <w:szCs w:val="24"/>
-          <w:rtl/>
-        </w:rPr>
-        <w:t xml:space="preserve"> הערך המוחלט. </w:t>
+        <w:t xml:space="preserve"> אשר דומה יותר לפונקצית הערך המוחלט. </w:t>
       </w:r>
     </w:p>
     <w:p>
@@ -1539,29 +1457,7 @@
           <w:szCs w:val="24"/>
           <w:rtl/>
         </w:rPr>
-        <w:t xml:space="preserve">כמו כן, ניתן לראות כי הוספת ערך </w:t>
-      </w:r>
-      <w:proofErr w:type="spellStart"/>
-      <w:r>
-        <w:rPr>
-          <w:rFonts w:ascii="David" w:eastAsiaTheme="minorEastAsia" w:hAnsi="David" w:cs="David" w:hint="cs"/>
-          <w:i/>
-          <w:sz w:val="24"/>
-          <w:szCs w:val="24"/>
-          <w:rtl/>
-        </w:rPr>
-        <w:t>הרגולריזציה</w:t>
-      </w:r>
-      <w:proofErr w:type="spellEnd"/>
-      <w:r>
-        <w:rPr>
-          <w:rFonts w:ascii="David" w:eastAsiaTheme="minorEastAsia" w:hAnsi="David" w:cs="David" w:hint="cs"/>
-          <w:i/>
-          <w:sz w:val="24"/>
-          <w:szCs w:val="24"/>
-          <w:rtl/>
-        </w:rPr>
-        <w:t xml:space="preserve"> השפיע יותר בהתחלה על </w:t>
+        <w:t xml:space="preserve">כמו כן, ניתן לראות כי הוספת ערך הרגולריזציה השפיע יותר בהתחלה על </w:t>
       </w:r>
       <m:oMath>
         <m:r>
@@ -1601,29 +1497,7 @@
           <w:szCs w:val="24"/>
           <w:rtl/>
         </w:rPr>
-        <w:t xml:space="preserve"> ביכולת להוריד את השגיאה תחת סט </w:t>
-      </w:r>
-      <w:proofErr w:type="spellStart"/>
-      <w:r>
-        <w:rPr>
-          <w:rFonts w:ascii="David" w:eastAsiaTheme="minorEastAsia" w:hAnsi="David" w:cs="David" w:hint="cs"/>
-          <w:i/>
-          <w:sz w:val="24"/>
-          <w:szCs w:val="24"/>
-          <w:rtl/>
-        </w:rPr>
-        <w:t>הולידאציה</w:t>
-      </w:r>
-      <w:proofErr w:type="spellEnd"/>
-      <w:r>
-        <w:rPr>
-          <w:rFonts w:ascii="David" w:eastAsiaTheme="minorEastAsia" w:hAnsi="David" w:cs="David" w:hint="cs"/>
-          <w:i/>
-          <w:sz w:val="24"/>
-          <w:szCs w:val="24"/>
-          <w:rtl/>
-        </w:rPr>
-        <w:t>.</w:t>
+        <w:t xml:space="preserve"> ביכולת להוריד את השגיאה תחת סט הולידאציה.</w:t>
       </w:r>
     </w:p>
     <w:p>
@@ -1646,7 +1520,7 @@
         <w:ind w:left="720"/>
         <w:jc w:val="both"/>
         <w:rPr>
-          <w:rFonts w:ascii="David" w:eastAsiaTheme="minorEastAsia" w:hAnsi="David" w:cs="David"/>
+          <w:rFonts w:ascii="David" w:eastAsiaTheme="minorEastAsia" w:hAnsi="David" w:cs="David" w:hint="cs"/>
           <w:i/>
           <w:sz w:val="24"/>
           <w:szCs w:val="24"/>
@@ -1680,11 +1554,11 @@
         <w:ind w:left="720"/>
         <w:jc w:val="both"/>
         <w:rPr>
-          <w:rFonts w:ascii="David" w:eastAsiaTheme="minorEastAsia" w:hAnsi="David" w:cs="David"/>
-          <w:i/>
-          <w:sz w:val="24"/>
-          <w:szCs w:val="24"/>
-          <w:rtl/>
+          <w:rFonts w:ascii="Cambria Math" w:eastAsiaTheme="minorEastAsia" w:hAnsi="Cambria Math" w:cs="David" w:hint="cs"/>
+          <w:sz w:val="24"/>
+          <w:szCs w:val="24"/>
+          <w:rtl/>
+          <w:oMath/>
         </w:rPr>
       </w:pPr>
       <m:oMathPara>
@@ -1695,137 +1569,7 @@
               <w:sz w:val="24"/>
               <w:szCs w:val="24"/>
             </w:rPr>
-            <m:t>Ridg</m:t>
-          </m:r>
-          <m:sSup>
-            <m:sSupPr>
-              <m:ctrlPr>
-                <w:rPr>
-                  <w:rFonts w:ascii="Cambria Math" w:eastAsiaTheme="minorEastAsia" w:hAnsi="Cambria Math" w:cs="David"/>
-                  <w:i/>
-                  <w:sz w:val="24"/>
-                  <w:szCs w:val="24"/>
-                </w:rPr>
-              </m:ctrlPr>
-            </m:sSupPr>
-            <m:e>
-              <m:r>
-                <w:rPr>
-                  <w:rFonts w:ascii="Cambria Math" w:eastAsiaTheme="minorEastAsia" w:hAnsi="Cambria Math" w:cs="David"/>
-                  <w:sz w:val="24"/>
-                  <w:szCs w:val="24"/>
-                </w:rPr>
-                <m:t>e</m:t>
-              </m:r>
-            </m:e>
-            <m:sup>
-              <m:r>
-                <w:rPr>
-                  <w:rFonts w:ascii="Cambria Math" w:eastAsiaTheme="minorEastAsia" w:hAnsi="Cambria Math" w:cs="David"/>
-                  <w:sz w:val="24"/>
-                  <w:szCs w:val="24"/>
-                </w:rPr>
-                <m:t>'</m:t>
-              </m:r>
-            </m:sup>
-          </m:sSup>
-          <m:r>
-            <w:rPr>
-              <w:rFonts w:ascii="Cambria Math" w:eastAsiaTheme="minorEastAsia" w:hAnsi="Cambria Math" w:cs="David"/>
-              <w:sz w:val="24"/>
-              <w:szCs w:val="24"/>
-            </w:rPr>
-            <m:t xml:space="preserve">s MSE= </m:t>
-          </m:r>
-          <m:r>
-            <w:rPr>
-              <w:rFonts w:ascii="Cambria Math" w:eastAsiaTheme="minorEastAsia" w:hAnsi="Cambria Math" w:cs="David"/>
-              <w:sz w:val="24"/>
-              <w:szCs w:val="24"/>
-            </w:rPr>
-            <m:t xml:space="preserve">2668.679096440989 with </m:t>
-          </m:r>
-          <m:r>
-            <w:rPr>
-              <w:rFonts w:ascii="Cambria Math" w:eastAsiaTheme="minorEastAsia" w:hAnsi="Cambria Math" w:cs="David"/>
-              <w:sz w:val="24"/>
-              <w:szCs w:val="24"/>
-            </w:rPr>
-            <m:t>λ=</m:t>
-          </m:r>
-          <m:r>
-            <w:rPr>
-              <w:rFonts w:ascii="Cambria Math" w:eastAsiaTheme="minorEastAsia" w:hAnsi="Cambria Math" w:cs="David"/>
-              <w:sz w:val="24"/>
-              <w:szCs w:val="24"/>
-            </w:rPr>
-            <m:t xml:space="preserve"> 0.07314629258517033</m:t>
-          </m:r>
-        </m:oMath>
-      </m:oMathPara>
-    </w:p>
-    <w:p>
-      <w:pPr>
-        <w:spacing w:line="360" w:lineRule="auto"/>
-        <w:ind w:left="720"/>
-        <w:jc w:val="both"/>
-        <w:rPr>
-          <w:rFonts w:ascii="David" w:eastAsiaTheme="minorEastAsia" w:hAnsi="David" w:cs="David"/>
-          <w:i/>
-          <w:sz w:val="24"/>
-          <w:szCs w:val="24"/>
-          <w:rtl/>
-        </w:rPr>
-      </w:pPr>
-      <m:oMathPara>
-        <m:oMath>
-          <m:r>
-            <w:rPr>
-              <w:rFonts w:ascii="Cambria Math" w:eastAsiaTheme="minorEastAsia" w:hAnsi="Cambria Math" w:cs="David"/>
-              <w:sz w:val="24"/>
-              <w:szCs w:val="24"/>
-            </w:rPr>
-            <m:t>Lass</m:t>
-          </m:r>
-          <m:sSup>
-            <m:sSupPr>
-              <m:ctrlPr>
-                <w:rPr>
-                  <w:rFonts w:ascii="Cambria Math" w:eastAsiaTheme="minorEastAsia" w:hAnsi="Cambria Math" w:cs="David"/>
-                  <w:i/>
-                  <w:sz w:val="24"/>
-                  <w:szCs w:val="24"/>
-                </w:rPr>
-              </m:ctrlPr>
-            </m:sSupPr>
-            <m:e>
-              <m:r>
-                <w:rPr>
-                  <w:rFonts w:ascii="Cambria Math" w:eastAsiaTheme="minorEastAsia" w:hAnsi="Cambria Math" w:cs="David"/>
-                  <w:sz w:val="24"/>
-                  <w:szCs w:val="24"/>
-                </w:rPr>
-                <m:t>o</m:t>
-              </m:r>
-            </m:e>
-            <m:sup>
-              <m:r>
-                <w:rPr>
-                  <w:rFonts w:ascii="Cambria Math" w:eastAsiaTheme="minorEastAsia" w:hAnsi="Cambria Math" w:cs="David"/>
-                  <w:sz w:val="24"/>
-                  <w:szCs w:val="24"/>
-                </w:rPr>
-                <m:t>'</m:t>
-              </m:r>
-            </m:sup>
-          </m:sSup>
-          <m:r>
-            <w:rPr>
-              <w:rFonts w:ascii="Cambria Math" w:eastAsiaTheme="minorEastAsia" w:hAnsi="Cambria Math" w:cs="David"/>
-              <w:sz w:val="24"/>
-              <w:szCs w:val="24"/>
-            </w:rPr>
-            <m:t>s</m:t>
+            <m:t>Ridge achieved 3249.69</m:t>
           </m:r>
           <m:r>
             <w:rPr>
@@ -1841,31 +1585,7 @@
               <w:sz w:val="24"/>
               <w:szCs w:val="24"/>
             </w:rPr>
-            <m:t xml:space="preserve">MSE= </m:t>
-          </m:r>
-          <m:r>
-            <w:rPr>
-              <w:rFonts w:ascii="Cambria Math" w:eastAsiaTheme="minorEastAsia" w:hAnsi="Cambria Math" w:cs="David"/>
-              <w:sz w:val="24"/>
-              <w:szCs w:val="24"/>
-            </w:rPr>
-            <m:t>2746.0524862500115 with</m:t>
-          </m:r>
-          <m:r>
-            <w:rPr>
-              <w:rFonts w:ascii="Cambria Math" w:eastAsiaTheme="minorEastAsia" w:hAnsi="Cambria Math" w:cs="David"/>
-              <w:sz w:val="24"/>
-              <w:szCs w:val="24"/>
-            </w:rPr>
-            <m:t xml:space="preserve"> λ=</m:t>
-          </m:r>
-          <m:r>
-            <w:rPr>
-              <w:rFonts w:ascii="Cambria Math" w:eastAsiaTheme="minorEastAsia" w:hAnsi="Cambria Math" w:cs="David"/>
-              <w:sz w:val="24"/>
-              <w:szCs w:val="24"/>
-            </w:rPr>
-            <m:t xml:space="preserve"> 0.09218436873747494</m:t>
+            <m:t>with lambda of 0.024</m:t>
           </m:r>
         </m:oMath>
       </m:oMathPara>
@@ -1876,11 +1596,11 @@
         <w:ind w:left="720"/>
         <w:jc w:val="both"/>
         <w:rPr>
-          <w:rFonts w:ascii="David" w:eastAsiaTheme="minorEastAsia" w:hAnsi="David" w:cs="David"/>
-          <w:i/>
-          <w:sz w:val="24"/>
-          <w:szCs w:val="24"/>
-          <w:rtl/>
+          <w:rFonts w:ascii="Cambria Math" w:eastAsiaTheme="minorEastAsia" w:hAnsi="Cambria Math" w:cs="David" w:hint="cs"/>
+          <w:sz w:val="24"/>
+          <w:szCs w:val="24"/>
+          <w:rtl/>
+          <w:oMath/>
         </w:rPr>
       </w:pPr>
       <m:oMathPara>
@@ -1891,7 +1611,7 @@
               <w:sz w:val="24"/>
               <w:szCs w:val="24"/>
             </w:rPr>
-            <m:t>L</m:t>
+            <m:t>Lasso achieved 3641.16</m:t>
           </m:r>
           <m:r>
             <w:rPr>
@@ -1899,47 +1619,7 @@
               <w:sz w:val="24"/>
               <w:szCs w:val="24"/>
             </w:rPr>
-            <m:t>inear regressio</m:t>
-          </m:r>
-          <m:sSup>
-            <m:sSupPr>
-              <m:ctrlPr>
-                <w:rPr>
-                  <w:rFonts w:ascii="Cambria Math" w:eastAsiaTheme="minorEastAsia" w:hAnsi="Cambria Math" w:cs="David"/>
-                  <w:i/>
-                  <w:sz w:val="24"/>
-                  <w:szCs w:val="24"/>
-                </w:rPr>
-              </m:ctrlPr>
-            </m:sSupPr>
-            <m:e>
-              <m:r>
-                <w:rPr>
-                  <w:rFonts w:ascii="Cambria Math" w:eastAsiaTheme="minorEastAsia" w:hAnsi="Cambria Math" w:cs="David"/>
-                  <w:sz w:val="24"/>
-                  <w:szCs w:val="24"/>
-                </w:rPr>
-                <m:t>n</m:t>
-              </m:r>
-            </m:e>
-            <m:sup>
-              <m:r>
-                <w:rPr>
-                  <w:rFonts w:ascii="Cambria Math" w:eastAsiaTheme="minorEastAsia" w:hAnsi="Cambria Math" w:cs="David"/>
-                  <w:sz w:val="24"/>
-                  <w:szCs w:val="24"/>
-                </w:rPr>
-                <m:t>'</m:t>
-              </m:r>
-            </m:sup>
-          </m:sSup>
-          <m:r>
-            <w:rPr>
-              <w:rFonts w:ascii="Cambria Math" w:eastAsiaTheme="minorEastAsia" w:hAnsi="Cambria Math" w:cs="David"/>
-              <w:sz w:val="24"/>
-              <w:szCs w:val="24"/>
-            </w:rPr>
-            <m:t xml:space="preserve">s MSE= </m:t>
+            <m:t xml:space="preserve"> </m:t>
           </m:r>
           <m:r>
             <w:rPr>
@@ -1947,7 +1627,7 @@
               <w:sz w:val="24"/>
               <w:szCs w:val="24"/>
             </w:rPr>
-            <m:t>2522.1329312641337</m:t>
+            <m:t>with lambda of 0.597</m:t>
           </m:r>
         </m:oMath>
       </m:oMathPara>
@@ -1965,15 +1645,49 @@
           <w:rtl/>
         </w:rPr>
       </w:pPr>
-      <w:r>
-        <w:rPr>
-          <w:rFonts w:ascii="David" w:eastAsiaTheme="minorEastAsia" w:hAnsi="David" w:cs="David" w:hint="cs"/>
-          <w:i/>
-          <w:sz w:val="24"/>
-          <w:szCs w:val="24"/>
-          <w:rtl/>
-        </w:rPr>
-        <w:t xml:space="preserve">נשים לב כי דווקא המודל הלינארי הפיק את השגיאה הקטנה ביותר במקרה זה, נשים לב כי הנ"ל מתקבל על הדעת מכיוון שקיבענו את ערך למדא. אילו היינו מציבים </w:t>
+      <m:oMathPara>
+        <m:oMath>
+          <m:r>
+            <w:rPr>
+              <w:rFonts w:ascii="Cambria Math" w:eastAsiaTheme="minorEastAsia" w:hAnsi="Cambria Math" w:cs="David"/>
+              <w:sz w:val="24"/>
+              <w:szCs w:val="24"/>
+            </w:rPr>
+            <m:t>Basic linear regression achieved 3612.2</m:t>
+          </m:r>
+          <m:r>
+            <w:rPr>
+              <w:rFonts w:ascii="Cambria Math" w:eastAsiaTheme="minorEastAsia" w:hAnsi="Cambria Math" w:cs="David"/>
+              <w:sz w:val="24"/>
+              <w:szCs w:val="24"/>
+            </w:rPr>
+            <m:t>5</m:t>
+          </m:r>
+        </m:oMath>
+      </m:oMathPara>
+    </w:p>
+    <w:p>
+      <w:pPr>
+        <w:spacing w:line="360" w:lineRule="auto"/>
+        <w:ind w:left="720"/>
+        <w:jc w:val="both"/>
+        <w:rPr>
+          <w:rFonts w:ascii="David" w:eastAsiaTheme="minorEastAsia" w:hAnsi="David" w:cs="David" w:hint="cs"/>
+          <w:i/>
+          <w:sz w:val="24"/>
+          <w:szCs w:val="24"/>
+          <w:rtl/>
+        </w:rPr>
+      </w:pPr>
+      <w:r>
+        <w:rPr>
+          <w:rFonts w:ascii="David" w:eastAsiaTheme="minorEastAsia" w:hAnsi="David" w:cs="David" w:hint="cs"/>
+          <w:i/>
+          <w:sz w:val="24"/>
+          <w:szCs w:val="24"/>
+          <w:rtl/>
+        </w:rPr>
+        <w:t xml:space="preserve">ניתן לראות כי במקרה זה </w:t>
       </w:r>
       <m:oMath>
         <m:r>
@@ -1982,7 +1696,7 @@
             <w:sz w:val="24"/>
             <w:szCs w:val="24"/>
           </w:rPr>
-          <m:t>λ=0</m:t>
+          <m:t>Ridge</m:t>
         </m:r>
       </m:oMath>
       <w:r>
@@ -1993,69 +1707,7 @@
           <w:szCs w:val="24"/>
           <w:rtl/>
         </w:rPr>
-        <w:t xml:space="preserve"> אזי היינו מקבלים התלכדות, אך במקרה זה ניתן לראות כי ייתכן וקיים קשר ליניארי חזק עבור סט הבדיקה שנדגם ולכן אלו התוצאות </w:t>
-      </w:r>
-      <w:r>
-        <w:rPr>
-          <w:rFonts w:ascii="David" w:eastAsiaTheme="minorEastAsia" w:hAnsi="David" w:cs="David"/>
-          <w:i/>
-          <w:sz w:val="24"/>
-          <w:szCs w:val="24"/>
-          <w:rtl/>
-        </w:rPr>
-        <w:t>–</w:t>
-      </w:r>
-      <w:r>
-        <w:rPr>
-          <w:rFonts w:ascii="David" w:eastAsiaTheme="minorEastAsia" w:hAnsi="David" w:cs="David" w:hint="cs"/>
-          <w:i/>
-          <w:sz w:val="24"/>
-          <w:szCs w:val="24"/>
-          <w:rtl/>
-        </w:rPr>
-        <w:t xml:space="preserve"> אך באופן כללי היכולת שלנו להוסיף ערך </w:t>
-      </w:r>
-      <w:proofErr w:type="spellStart"/>
-      <w:r>
-        <w:rPr>
-          <w:rFonts w:ascii="David" w:eastAsiaTheme="minorEastAsia" w:hAnsi="David" w:cs="David" w:hint="cs"/>
-          <w:i/>
-          <w:sz w:val="24"/>
-          <w:szCs w:val="24"/>
-          <w:rtl/>
-        </w:rPr>
-        <w:t>רגולריזציה</w:t>
-      </w:r>
-      <w:proofErr w:type="spellEnd"/>
-      <w:r>
-        <w:rPr>
-          <w:rFonts w:ascii="David" w:eastAsiaTheme="minorEastAsia" w:hAnsi="David" w:cs="David" w:hint="cs"/>
-          <w:i/>
-          <w:sz w:val="24"/>
-          <w:szCs w:val="24"/>
-          <w:rtl/>
-        </w:rPr>
-        <w:t xml:space="preserve"> קטן משפר את יכולות המודל כפי שראינו בביצוע ה-</w:t>
-      </w:r>
-      <m:oMath>
-        <m:r>
-          <w:rPr>
-            <w:rFonts w:ascii="Cambria Math" w:eastAsiaTheme="minorEastAsia" w:hAnsi="Cambria Math" w:cs="David"/>
-            <w:sz w:val="24"/>
-            <w:szCs w:val="24"/>
-          </w:rPr>
-          <m:t>cross validate</m:t>
-        </m:r>
-      </m:oMath>
-      <w:r>
-        <w:rPr>
-          <w:rFonts w:ascii="David" w:eastAsiaTheme="minorEastAsia" w:hAnsi="David" w:cs="David" w:hint="cs"/>
-          <w:i/>
-          <w:sz w:val="24"/>
-          <w:szCs w:val="24"/>
-          <w:rtl/>
-        </w:rPr>
-        <w:t>.</w:t>
+        <w:t xml:space="preserve"> הוא זה שהשיג את השגיאה הקטנה ביותר, תחת שימוש בפרמטר רגולריזציה מאוד קטן, כ-0.02 אך על סט האימון הקטן הנ"ל גרר שיפור משמעותי (מעל 10%) בשגיאה. </w:t>
       </w:r>
     </w:p>
     <w:sectPr>

</xml_diff>